<commit_message>
Revised for feedback 10-5-25
Updated to reflect feedback dated 10-5-25
</commit_message>
<xml_diff>
--- a/TEAM_2_PRODUCTION_SYSTEM_CONTEXT_DIAGRAM_DRAFT.docx
+++ b/TEAM_2_PRODUCTION_SYSTEM_CONTEXT_DIAGRAM_DRAFT.docx
@@ -107,10 +107,10 @@
           <w:noProof/>
         </w:rPr>
         <w:drawing>
-          <wp:inline distT="0" distB="0" distL="0" distR="0" wp14:anchorId="4911F815" wp14:editId="58A1D4B1">
-            <wp:extent cx="5943600" cy="6617970"/>
-            <wp:effectExtent l="0" t="0" r="0" b="0"/>
-            <wp:docPr id="1016842850" name="Picture 1" descr="A diagram of a production data system&#10;&#10;AI-generated content may be incorrect."/>
+          <wp:inline distT="0" distB="0" distL="0" distR="0" wp14:anchorId="0C9F283C" wp14:editId="76D6CDB8">
+            <wp:extent cx="5943600" cy="7079615"/>
+            <wp:effectExtent l="0" t="0" r="0" b="6985"/>
+            <wp:docPr id="1485264741" name="Picture 1" descr="A diagram of a data flow&#10;&#10;AI-generated content may be incorrect."/>
             <wp:cNvGraphicFramePr>
               <a:graphicFrameLocks xmlns:a="http://schemas.openxmlformats.org/drawingml/2006/main" noChangeAspect="1"/>
             </wp:cNvGraphicFramePr>
@@ -118,7 +118,7 @@
               <a:graphicData uri="http://schemas.openxmlformats.org/drawingml/2006/picture">
                 <pic:pic xmlns:pic="http://schemas.openxmlformats.org/drawingml/2006/picture">
                   <pic:nvPicPr>
-                    <pic:cNvPr id="1016842850" name="Picture 1" descr="A diagram of a production data system&#10;&#10;AI-generated content may be incorrect."/>
+                    <pic:cNvPr id="1485264741" name="Picture 1" descr="A diagram of a data flow&#10;&#10;AI-generated content may be incorrect."/>
                     <pic:cNvPicPr/>
                   </pic:nvPicPr>
                   <pic:blipFill>
@@ -136,7 +136,7 @@
                   <pic:spPr>
                     <a:xfrm>
                       <a:off x="0" y="0"/>
-                      <a:ext cx="5943600" cy="6617970"/>
+                      <a:ext cx="5943600" cy="7079615"/>
                     </a:xfrm>
                     <a:prstGeom prst="rect">
                       <a:avLst/>

</xml_diff>